<commit_message>
set up home page and microscopy page
</commit_message>
<xml_diff>
--- a/public/docs/terms_of_agreement.docx
+++ b/public/docs/terms_of_agreement.docx
@@ -794,6 +794,15 @@
           <w:szCs w:val="16"/>
         </w:rPr>
       </w:pPr>
+      <w:r>
+        <w:rPr>
+          <w:rFonts w:ascii="Abadi MT Condensed Light" w:hAnsi="Abadi MT Condensed Light"/>
+          <w:b/>
+          <w:sz w:val="16"/>
+          <w:szCs w:val="16"/>
+        </w:rPr>
+        <w:t>Return to:  healthyhabits</w:t>
+      </w:r>
       <w:bookmarkStart w:id="0" w:name="_GoBack"/>
       <w:bookmarkEnd w:id="0"/>
       <w:r>
@@ -803,7 +812,7 @@
           <w:sz w:val="16"/>
           <w:szCs w:val="16"/>
         </w:rPr>
-        <w:t>Return to:  healthy.habits.utah@gmail.com</w:t>
+        <w:t>utah@gmail.com</w:t>
       </w:r>
     </w:p>
     <w:sectPr>
@@ -1529,24 +1538,26 @@
     <w:sig w:usb0="E00002FF" w:usb1="400004FF" w:usb2="00000000" w:usb3="00000000" w:csb0="0000019F" w:csb1="00000000"/>
   </w:font>
   <w:font w:name="ＭＳ 明朝">
-    <w:charset w:val="4E"/>
-    <w:family w:val="auto"/>
-    <w:pitch w:val="variable"/>
-    <w:sig w:usb0="E00002FF" w:usb1="6AC7FDFB" w:usb2="00000012" w:usb3="00000000" w:csb0="0002009F" w:csb1="00000000"/>
+    <w:panose1 w:val="00000000000000000000"/>
+    <w:charset w:val="80"/>
+    <w:family w:val="roman"/>
+    <w:notTrueType/>
+    <w:pitch w:val="fixed"/>
+    <w:sig w:usb0="00000001" w:usb1="08070000" w:usb2="00000010" w:usb3="00000000" w:csb0="00020000" w:csb1="00000000"/>
   </w:font>
   <w:font w:name="Times New Roman">
     <w:panose1 w:val="02020603050405020304"/>
     <w:charset w:val="00"/>
     <w:family w:val="auto"/>
     <w:pitch w:val="variable"/>
-    <w:sig w:usb0="E0002AFF" w:usb1="C0007841" w:usb2="00000009" w:usb3="00000000" w:csb0="000001FF" w:csb1="00000000"/>
+    <w:sig w:usb0="00000003" w:usb1="00000000" w:usb2="00000000" w:usb3="00000000" w:csb0="00000001" w:csb1="00000000"/>
   </w:font>
   <w:font w:name="Calibri">
     <w:panose1 w:val="020F0502020204030204"/>
     <w:charset w:val="00"/>
     <w:family w:val="auto"/>
     <w:pitch w:val="variable"/>
-    <w:sig w:usb0="E10002FF" w:usb1="4000ACFF" w:usb2="00000009" w:usb3="00000000" w:csb0="0000019F" w:csb1="00000000"/>
+    <w:sig w:usb0="00000003" w:usb1="00000000" w:usb2="00000000" w:usb3="00000000" w:csb0="00000001" w:csb1="00000000"/>
   </w:font>
   <w:font w:name="Abadi MT Condensed Light">
     <w:panose1 w:val="020B0306030101010103"/>
@@ -1560,13 +1571,15 @@
     <w:charset w:val="00"/>
     <w:family w:val="auto"/>
     <w:pitch w:val="variable"/>
-    <w:sig w:usb0="E0002AFF" w:usb1="C0007843" w:usb2="00000009" w:usb3="00000000" w:csb0="000001FF" w:csb1="00000000"/>
+    <w:sig w:usb0="00000003" w:usb1="00000000" w:usb2="00000000" w:usb3="00000000" w:csb0="00000001" w:csb1="00000000"/>
   </w:font>
   <w:font w:name="ＭＳ ゴシック">
-    <w:charset w:val="4E"/>
-    <w:family w:val="auto"/>
-    <w:pitch w:val="variable"/>
-    <w:sig w:usb0="E00002FF" w:usb1="6AC7FDFB" w:usb2="00000012" w:usb3="00000000" w:csb0="0002009F" w:csb1="00000000"/>
+    <w:panose1 w:val="00000000000000000000"/>
+    <w:charset w:val="80"/>
+    <w:family w:val="modern"/>
+    <w:notTrueType/>
+    <w:pitch w:val="fixed"/>
+    <w:sig w:usb0="00000001" w:usb1="08070000" w:usb2="00000010" w:usb3="00000000" w:csb0="00020000" w:csb1="00000000"/>
   </w:font>
 </w:fonts>
 </file>
@@ -2410,7 +2423,7 @@
 </file>
 
 <file path=customXml/itemProps1.xml><?xml version="1.0" encoding="utf-8"?>
-<ds:datastoreItem xmlns:ds="http://schemas.openxmlformats.org/officeDocument/2006/customXml" ds:itemID="{F2A98377-13CB-5B45-88D4-D4F410FB19E6}">
+<ds:datastoreItem xmlns:ds="http://schemas.openxmlformats.org/officeDocument/2006/customXml" ds:itemID="{315D568C-D3DA-BA46-9F7F-EDAE2B7BC11A}">
   <ds:schemaRefs>
     <ds:schemaRef ds:uri="http://schemas.openxmlformats.org/officeDocument/2006/bibliography"/>
   </ds:schemaRefs>

</xml_diff>